<commit_message>
151219 updata api login, get ip client request url
</commit_message>
<xml_diff>
--- a/DB/API_DatLichKBBV.docx
+++ b/DB/API_DatLichKBBV.docx
@@ -3568,6 +3568,7 @@
             </w:pPr>
             <w:r>
               <w:rPr>
+                <w:noProof/>
                 <w:sz w:val="28"/>
                 <w:szCs w:val="28"/>
               </w:rPr>
@@ -3664,6 +3665,7 @@
             </w:pPr>
             <w:r>
               <w:rPr>
+                <w:noProof/>
                 <w:sz w:val="28"/>
                 <w:szCs w:val="28"/>
               </w:rPr>
@@ -3794,6 +3796,7 @@
             </w:pPr>
             <w:r>
               <w:rPr>
+                <w:noProof/>
                 <w:sz w:val="28"/>
                 <w:szCs w:val="28"/>
               </w:rPr>
@@ -3860,6 +3863,7 @@
             </w:pPr>
             <w:r>
               <w:rPr>
+                <w:noProof/>
                 <w:sz w:val="28"/>
                 <w:szCs w:val="28"/>
               </w:rPr>
@@ -3940,6 +3944,7 @@
             </w:pPr>
             <w:r>
               <w:rPr>
+                <w:noProof/>
                 <w:sz w:val="28"/>
                 <w:szCs w:val="28"/>
               </w:rPr>
@@ -4006,6 +4011,7 @@
             </w:pPr>
             <w:r>
               <w:rPr>
+                <w:noProof/>
                 <w:sz w:val="28"/>
                 <w:szCs w:val="28"/>
               </w:rPr>
@@ -4098,6 +4104,7 @@
             </w:pPr>
             <w:r>
               <w:rPr>
+                <w:noProof/>
                 <w:sz w:val="28"/>
                 <w:szCs w:val="28"/>
               </w:rPr>
@@ -4155,6 +4162,7 @@
             </w:pPr>
             <w:r>
               <w:rPr>
+                <w:noProof/>
                 <w:sz w:val="28"/>
                 <w:szCs w:val="28"/>
               </w:rPr>
@@ -4247,6 +4255,7 @@
             </w:pPr>
             <w:r>
               <w:rPr>
+                <w:noProof/>
                 <w:sz w:val="28"/>
                 <w:szCs w:val="28"/>
               </w:rPr>
@@ -4353,6 +4362,7 @@
             </w:pPr>
             <w:r>
               <w:rPr>
+                <w:noProof/>
                 <w:sz w:val="28"/>
                 <w:szCs w:val="28"/>
               </w:rPr>
@@ -4490,6 +4500,7 @@
             </w:pPr>
             <w:r>
               <w:rPr>
+                <w:noProof/>
                 <w:sz w:val="28"/>
                 <w:szCs w:val="28"/>
               </w:rPr>
@@ -4586,6 +4597,7 @@
             </w:pPr>
             <w:r>
               <w:rPr>
+                <w:noProof/>
                 <w:sz w:val="28"/>
                 <w:szCs w:val="28"/>
               </w:rPr>
@@ -4678,6 +4690,7 @@
             </w:pPr>
             <w:r>
               <w:rPr>
+                <w:noProof/>
                 <w:sz w:val="28"/>
                 <w:szCs w:val="28"/>
               </w:rPr>
@@ -4735,6 +4748,7 @@
             </w:pPr>
             <w:r>
               <w:rPr>
+                <w:noProof/>
                 <w:sz w:val="28"/>
                 <w:szCs w:val="28"/>
               </w:rPr>
@@ -4813,6 +4827,7 @@
             </w:pPr>
             <w:r>
               <w:rPr>
+                <w:noProof/>
                 <w:sz w:val="28"/>
                 <w:szCs w:val="28"/>
               </w:rPr>
@@ -4872,6 +4887,7 @@
             </w:pPr>
             <w:r>
               <w:rPr>
+                <w:noProof/>
                 <w:sz w:val="28"/>
                 <w:szCs w:val="28"/>
               </w:rPr>
@@ -4911,8 +4927,6 @@
                 </wp:inline>
               </w:drawing>
             </w:r>
-            <w:bookmarkStart w:id="0" w:name="_GoBack"/>
-            <w:bookmarkEnd w:id="0"/>
           </w:p>
         </w:tc>
       </w:tr>
@@ -4966,6 +4980,7 @@
             </w:pPr>
             <w:r>
               <w:rPr>
+                <w:noProof/>
                 <w:sz w:val="28"/>
                 <w:szCs w:val="28"/>
               </w:rPr>
@@ -5038,6 +5053,7 @@
             </w:pPr>
             <w:r>
               <w:rPr>
+                <w:noProof/>
                 <w:sz w:val="28"/>
                 <w:szCs w:val="28"/>
               </w:rPr>
@@ -5129,6 +5145,7 @@
             </w:pPr>
             <w:r>
               <w:rPr>
+                <w:noProof/>
                 <w:sz w:val="28"/>
                 <w:szCs w:val="28"/>
               </w:rPr>
@@ -5292,6 +5309,7 @@
             </w:pPr>
             <w:r>
               <w:rPr>
+                <w:noProof/>
                 <w:sz w:val="28"/>
                 <w:szCs w:val="28"/>
               </w:rPr>
@@ -5380,6 +5398,7 @@
             </w:pPr>
             <w:r>
               <w:rPr>
+                <w:noProof/>
                 <w:sz w:val="28"/>
                 <w:szCs w:val="28"/>
               </w:rPr>
@@ -5437,6 +5456,7 @@
             </w:pPr>
             <w:r>
               <w:rPr>
+                <w:noProof/>
                 <w:sz w:val="28"/>
                 <w:szCs w:val="28"/>
               </w:rPr>
@@ -5529,6 +5549,7 @@
             </w:pPr>
             <w:r>
               <w:rPr>
+                <w:noProof/>
                 <w:sz w:val="28"/>
                 <w:szCs w:val="28"/>
               </w:rPr>
@@ -5586,6 +5607,7 @@
             </w:pPr>
             <w:r>
               <w:rPr>
+                <w:noProof/>
                 <w:sz w:val="28"/>
                 <w:szCs w:val="28"/>
               </w:rPr>
@@ -5677,6 +5699,7 @@
             </w:pPr>
             <w:r>
               <w:rPr>
+                <w:noProof/>
                 <w:sz w:val="28"/>
                 <w:szCs w:val="28"/>
               </w:rPr>
@@ -5749,6 +5772,7 @@
             </w:pPr>
             <w:r>
               <w:rPr>
+                <w:noProof/>
                 <w:sz w:val="28"/>
                 <w:szCs w:val="28"/>
               </w:rPr>
@@ -5806,6 +5830,7 @@
             </w:pPr>
             <w:r>
               <w:rPr>
+                <w:noProof/>
                 <w:sz w:val="28"/>
                 <w:szCs w:val="28"/>
               </w:rPr>
@@ -5899,6 +5924,7 @@
             </w:pPr>
             <w:r>
               <w:rPr>
+                <w:noProof/>
                 <w:sz w:val="28"/>
                 <w:szCs w:val="28"/>
               </w:rPr>
@@ -6035,6 +6061,7 @@
             </w:pPr>
             <w:r>
               <w:rPr>
+                <w:noProof/>
                 <w:sz w:val="28"/>
                 <w:szCs w:val="28"/>
               </w:rPr>
@@ -6123,6 +6150,7 @@
             </w:pPr>
             <w:r>
               <w:rPr>
+                <w:noProof/>
                 <w:sz w:val="28"/>
                 <w:szCs w:val="28"/>
               </w:rPr>
@@ -6180,6 +6208,7 @@
             </w:pPr>
             <w:r>
               <w:rPr>
+                <w:noProof/>
                 <w:sz w:val="28"/>
                 <w:szCs w:val="28"/>
               </w:rPr>
@@ -6273,6 +6302,7 @@
             </w:pPr>
             <w:r>
               <w:rPr>
+                <w:noProof/>
                 <w:sz w:val="28"/>
                 <w:szCs w:val="28"/>
               </w:rPr>
@@ -6345,6 +6375,7 @@
             </w:pPr>
             <w:r>
               <w:rPr>
+                <w:noProof/>
                 <w:sz w:val="28"/>
                 <w:szCs w:val="28"/>
               </w:rPr>
@@ -6436,6 +6467,7 @@
             </w:pPr>
             <w:r>
               <w:rPr>
+                <w:noProof/>
                 <w:sz w:val="28"/>
                 <w:szCs w:val="28"/>
               </w:rPr>
@@ -6493,6 +6525,7 @@
             </w:pPr>
             <w:r>
               <w:rPr>
+                <w:noProof/>
                 <w:sz w:val="28"/>
                 <w:szCs w:val="28"/>
               </w:rPr>
@@ -6600,6 +6633,7 @@
             </w:pPr>
             <w:r>
               <w:rPr>
+                <w:noProof/>
                 <w:sz w:val="28"/>
                 <w:szCs w:val="28"/>
               </w:rPr>
@@ -7428,6 +7462,7 @@
             </w:pPr>
             <w:r>
               <w:rPr>
+                <w:noProof/>
                 <w:sz w:val="28"/>
                 <w:szCs w:val="28"/>
               </w:rPr>
@@ -7566,6 +7601,7 @@
             </w:pPr>
             <w:r>
               <w:rPr>
+                <w:noProof/>
                 <w:sz w:val="28"/>
                 <w:szCs w:val="28"/>
               </w:rPr>
@@ -7718,6 +7754,7 @@
             </w:pPr>
             <w:r>
               <w:rPr>
+                <w:noProof/>
                 <w:sz w:val="28"/>
                 <w:szCs w:val="28"/>
               </w:rPr>
@@ -7791,6 +7828,7 @@
             </w:pPr>
             <w:r>
               <w:rPr>
+                <w:noProof/>
                 <w:sz w:val="28"/>
                 <w:szCs w:val="28"/>
               </w:rPr>
@@ -7874,10 +7912,7 @@
           </w:p>
           <w:p>
             <w:r>
-              <w:t>/</w:t>
-            </w:r>
-            <w:r>
-              <w:t>?</w:t>
+              <w:t>/?</w:t>
             </w:r>
             <w:proofErr w:type="spellStart"/>
             <w:r>
@@ -7910,6 +7945,7 @@
             </w:pPr>
             <w:r>
               <w:rPr>
+                <w:noProof/>
                 <w:sz w:val="28"/>
                 <w:szCs w:val="28"/>
               </w:rPr>
@@ -7986,6 +8022,800 @@
           <w:szCs w:val="28"/>
         </w:rPr>
       </w:pPr>
+    </w:p>
+    <w:p>
+      <w:pPr>
+        <w:rPr>
+          <w:sz w:val="28"/>
+          <w:szCs w:val="28"/>
+        </w:rPr>
+      </w:pPr>
+      <w:r>
+        <w:rPr>
+          <w:sz w:val="28"/>
+          <w:szCs w:val="28"/>
+        </w:rPr>
+        <w:br w:type="page"/>
+      </w:r>
+    </w:p>
+    <w:tbl>
+      <w:tblPr>
+        <w:tblStyle w:val="TableGrid"/>
+        <w:tblW w:w="0" w:type="auto"/>
+        <w:tblLook w:val="04A0" w:firstRow="1" w:lastRow="0" w:firstColumn="1" w:lastColumn="0" w:noHBand="0" w:noVBand="1"/>
+      </w:tblPr>
+      <w:tblGrid>
+        <w:gridCol w:w="1261"/>
+        <w:gridCol w:w="3627"/>
+        <w:gridCol w:w="6532"/>
+      </w:tblGrid>
+      <w:tr>
+        <w:tc>
+          <w:tcPr>
+            <w:tcW w:w="11420" w:type="dxa"/>
+            <w:gridSpan w:val="3"/>
+          </w:tcPr>
+          <w:p>
+            <w:pPr>
+              <w:jc w:val="center"/>
+              <w:rPr>
+                <w:sz w:val="28"/>
+                <w:szCs w:val="28"/>
+              </w:rPr>
+            </w:pPr>
+            <w:r>
+              <w:rPr>
+                <w:sz w:val="28"/>
+                <w:szCs w:val="28"/>
+              </w:rPr>
+              <w:lastRenderedPageBreak/>
+              <w:t xml:space="preserve">10. </w:t>
+            </w:r>
+            <w:proofErr w:type="spellStart"/>
+            <w:r>
+              <w:rPr>
+                <w:sz w:val="28"/>
+                <w:szCs w:val="28"/>
+              </w:rPr>
+              <w:t>Kiểm</w:t>
+            </w:r>
+            <w:proofErr w:type="spellEnd"/>
+            <w:r>
+              <w:rPr>
+                <w:sz w:val="28"/>
+                <w:szCs w:val="28"/>
+              </w:rPr>
+              <w:t xml:space="preserve"> </w:t>
+            </w:r>
+            <w:proofErr w:type="spellStart"/>
+            <w:r>
+              <w:rPr>
+                <w:sz w:val="28"/>
+                <w:szCs w:val="28"/>
+              </w:rPr>
+              <w:t>tra</w:t>
+            </w:r>
+            <w:proofErr w:type="spellEnd"/>
+            <w:r>
+              <w:rPr>
+                <w:sz w:val="28"/>
+                <w:szCs w:val="28"/>
+              </w:rPr>
+              <w:t xml:space="preserve"> </w:t>
+            </w:r>
+            <w:proofErr w:type="spellStart"/>
+            <w:r>
+              <w:rPr>
+                <w:sz w:val="28"/>
+                <w:szCs w:val="28"/>
+              </w:rPr>
+              <w:t>đăng</w:t>
+            </w:r>
+            <w:proofErr w:type="spellEnd"/>
+            <w:r>
+              <w:rPr>
+                <w:sz w:val="28"/>
+                <w:szCs w:val="28"/>
+              </w:rPr>
+              <w:t xml:space="preserve"> </w:t>
+            </w:r>
+            <w:proofErr w:type="spellStart"/>
+            <w:r>
+              <w:rPr>
+                <w:sz w:val="28"/>
+                <w:szCs w:val="28"/>
+              </w:rPr>
+              <w:t>nhập</w:t>
+            </w:r>
+            <w:proofErr w:type="spellEnd"/>
+          </w:p>
+        </w:tc>
+      </w:tr>
+      <w:tr>
+        <w:tc>
+          <w:tcPr>
+            <w:tcW w:w="1261" w:type="dxa"/>
+            <w:vMerge w:val="restart"/>
+          </w:tcPr>
+          <w:p>
+            <w:pPr>
+              <w:rPr>
+                <w:sz w:val="28"/>
+                <w:szCs w:val="28"/>
+              </w:rPr>
+            </w:pPr>
+            <w:r>
+              <w:rPr>
+                <w:sz w:val="28"/>
+                <w:szCs w:val="28"/>
+              </w:rPr>
+              <w:t>GET</w:t>
+            </w:r>
+          </w:p>
+        </w:tc>
+        <w:tc>
+          <w:tcPr>
+            <w:tcW w:w="3627" w:type="dxa"/>
+          </w:tcPr>
+          <w:p>
+            <w:pPr>
+              <w:jc w:val="center"/>
+            </w:pPr>
+            <w:r>
+              <w:rPr>
+                <w:b/>
+                <w:color w:val="FF0000"/>
+                <w:sz w:val="28"/>
+                <w:szCs w:val="28"/>
+              </w:rPr>
+              <w:t>X</w:t>
+            </w:r>
+          </w:p>
+        </w:tc>
+        <w:tc>
+          <w:tcPr>
+            <w:tcW w:w="6532" w:type="dxa"/>
+          </w:tcPr>
+          <w:p>
+            <w:pPr>
+              <w:jc w:val="center"/>
+              <w:rPr>
+                <w:sz w:val="28"/>
+                <w:szCs w:val="28"/>
+              </w:rPr>
+            </w:pPr>
+            <w:r>
+              <w:rPr>
+                <w:b/>
+                <w:color w:val="FF0000"/>
+                <w:sz w:val="28"/>
+                <w:szCs w:val="28"/>
+              </w:rPr>
+              <w:t>X</w:t>
+            </w:r>
+          </w:p>
+        </w:tc>
+      </w:tr>
+      <w:tr>
+        <w:tc>
+          <w:tcPr>
+            <w:tcW w:w="1261" w:type="dxa"/>
+            <w:vMerge/>
+          </w:tcPr>
+          <w:p>
+            <w:pPr>
+              <w:rPr>
+                <w:sz w:val="28"/>
+                <w:szCs w:val="28"/>
+              </w:rPr>
+            </w:pPr>
+          </w:p>
+        </w:tc>
+        <w:tc>
+          <w:tcPr>
+            <w:tcW w:w="3627" w:type="dxa"/>
+          </w:tcPr>
+          <w:p>
+            <w:pPr>
+              <w:jc w:val="center"/>
+            </w:pPr>
+            <w:r>
+              <w:rPr>
+                <w:b/>
+                <w:color w:val="FF0000"/>
+                <w:sz w:val="28"/>
+                <w:szCs w:val="28"/>
+              </w:rPr>
+              <w:t>X</w:t>
+            </w:r>
+          </w:p>
+        </w:tc>
+        <w:tc>
+          <w:tcPr>
+            <w:tcW w:w="6532" w:type="dxa"/>
+          </w:tcPr>
+          <w:p>
+            <w:pPr>
+              <w:jc w:val="center"/>
+              <w:rPr>
+                <w:sz w:val="28"/>
+                <w:szCs w:val="28"/>
+              </w:rPr>
+            </w:pPr>
+            <w:r>
+              <w:rPr>
+                <w:b/>
+                <w:color w:val="FF0000"/>
+                <w:sz w:val="28"/>
+                <w:szCs w:val="28"/>
+              </w:rPr>
+              <w:t>X</w:t>
+            </w:r>
+          </w:p>
+        </w:tc>
+      </w:tr>
+      <w:tr>
+        <w:tc>
+          <w:tcPr>
+            <w:tcW w:w="1261" w:type="dxa"/>
+          </w:tcPr>
+          <w:p>
+            <w:pPr>
+              <w:rPr>
+                <w:sz w:val="28"/>
+                <w:szCs w:val="28"/>
+              </w:rPr>
+            </w:pPr>
+            <w:r>
+              <w:rPr>
+                <w:sz w:val="28"/>
+                <w:szCs w:val="28"/>
+              </w:rPr>
+              <w:t>PUT</w:t>
+            </w:r>
+          </w:p>
+        </w:tc>
+        <w:tc>
+          <w:tcPr>
+            <w:tcW w:w="3627" w:type="dxa"/>
+          </w:tcPr>
+          <w:p>
+            <w:pPr>
+              <w:jc w:val="center"/>
+            </w:pPr>
+            <w:r>
+              <w:rPr>
+                <w:b/>
+                <w:color w:val="FF0000"/>
+                <w:sz w:val="28"/>
+                <w:szCs w:val="28"/>
+              </w:rPr>
+              <w:t>X</w:t>
+            </w:r>
+          </w:p>
+        </w:tc>
+        <w:tc>
+          <w:tcPr>
+            <w:tcW w:w="6532" w:type="dxa"/>
+          </w:tcPr>
+          <w:p>
+            <w:pPr>
+              <w:jc w:val="center"/>
+              <w:rPr>
+                <w:b/>
+                <w:sz w:val="28"/>
+                <w:szCs w:val="28"/>
+              </w:rPr>
+            </w:pPr>
+            <w:r>
+              <w:rPr>
+                <w:b/>
+                <w:color w:val="FF0000"/>
+                <w:sz w:val="28"/>
+                <w:szCs w:val="28"/>
+              </w:rPr>
+              <w:t>X</w:t>
+            </w:r>
+          </w:p>
+        </w:tc>
+      </w:tr>
+      <w:tr>
+        <w:tc>
+          <w:tcPr>
+            <w:tcW w:w="1261" w:type="dxa"/>
+          </w:tcPr>
+          <w:p>
+            <w:pPr>
+              <w:rPr>
+                <w:sz w:val="28"/>
+                <w:szCs w:val="28"/>
+              </w:rPr>
+            </w:pPr>
+            <w:r>
+              <w:rPr>
+                <w:sz w:val="28"/>
+                <w:szCs w:val="28"/>
+              </w:rPr>
+              <w:t>POST</w:t>
+            </w:r>
+          </w:p>
+        </w:tc>
+        <w:tc>
+          <w:tcPr>
+            <w:tcW w:w="3627" w:type="dxa"/>
+          </w:tcPr>
+          <w:p>
+            <w:hyperlink r:id="rId139" w:history="1">
+              <w:r>
+                <w:rPr>
+                  <w:rStyle w:val="Hyperlink"/>
+                </w:rPr>
+                <w:t>http://localhost:8080/api/v.1.0/login</w:t>
+              </w:r>
+            </w:hyperlink>
+          </w:p>
+        </w:tc>
+        <w:tc>
+          <w:tcPr>
+            <w:tcW w:w="6532" w:type="dxa"/>
+          </w:tcPr>
+          <w:p>
+            <w:pPr>
+              <w:pStyle w:val="ListParagraph"/>
+              <w:numPr>
+                <w:ilvl w:val="0"/>
+                <w:numId w:val="2"/>
+              </w:numPr>
+              <w:rPr>
+                <w:sz w:val="28"/>
+                <w:szCs w:val="28"/>
+              </w:rPr>
+            </w:pPr>
+            <w:r>
+              <w:rPr>
+                <w:sz w:val="28"/>
+                <w:szCs w:val="28"/>
+              </w:rPr>
+              <w:t>(</w:t>
+            </w:r>
+            <w:proofErr w:type="spellStart"/>
+            <w:r>
+              <w:rPr>
+                <w:sz w:val="28"/>
+                <w:szCs w:val="28"/>
+              </w:rPr>
+              <w:t>tentk</w:t>
+            </w:r>
+            <w:proofErr w:type="spellEnd"/>
+            <w:r>
+              <w:rPr>
+                <w:sz w:val="28"/>
+                <w:szCs w:val="28"/>
+              </w:rPr>
+              <w:t xml:space="preserve">, </w:t>
+            </w:r>
+            <w:proofErr w:type="spellStart"/>
+            <w:r>
+              <w:rPr>
+                <w:sz w:val="28"/>
+                <w:szCs w:val="28"/>
+              </w:rPr>
+              <w:t>matkhau</w:t>
+            </w:r>
+            <w:proofErr w:type="spellEnd"/>
+            <w:r>
+              <w:rPr>
+                <w:sz w:val="28"/>
+                <w:szCs w:val="28"/>
+              </w:rPr>
+              <w:t xml:space="preserve">) </w:t>
+            </w:r>
+            <w:proofErr w:type="spellStart"/>
+            <w:r>
+              <w:rPr>
+                <w:sz w:val="28"/>
+                <w:szCs w:val="28"/>
+              </w:rPr>
+              <w:t>sai</w:t>
+            </w:r>
+            <w:proofErr w:type="spellEnd"/>
+          </w:p>
+          <w:p>
+            <w:pPr>
+              <w:pStyle w:val="ListParagraph"/>
+              <w:rPr>
+                <w:sz w:val="28"/>
+                <w:szCs w:val="28"/>
+              </w:rPr>
+            </w:pPr>
+            <w:r>
+              <w:rPr>
+                <w:sz w:val="28"/>
+                <w:szCs w:val="28"/>
+              </w:rPr>
+              <w:drawing>
+                <wp:inline distT="0" distB="0" distL="0" distR="0" wp14:anchorId="03858D85" wp14:editId="5C0904A0">
+                  <wp:extent cx="1737511" cy="632515"/>
+                  <wp:effectExtent l="0" t="0" r="0" b="0"/>
+                  <wp:docPr id="86" name="Picture 86"/>
+                  <wp:cNvGraphicFramePr>
+                    <a:graphicFrameLocks xmlns:a="http://schemas.openxmlformats.org/drawingml/2006/main" noChangeAspect="1"/>
+                  </wp:cNvGraphicFramePr>
+                  <a:graphic xmlns:a="http://schemas.openxmlformats.org/drawingml/2006/main">
+                    <a:graphicData uri="http://schemas.openxmlformats.org/drawingml/2006/picture">
+                      <pic:pic xmlns:pic="http://schemas.openxmlformats.org/drawingml/2006/picture">
+                        <pic:nvPicPr>
+                          <pic:cNvPr id="1" name=""/>
+                          <pic:cNvPicPr/>
+                        </pic:nvPicPr>
+                        <pic:blipFill>
+                          <a:blip r:embed="rId140"/>
+                          <a:stretch>
+                            <a:fillRect/>
+                          </a:stretch>
+                        </pic:blipFill>
+                        <pic:spPr>
+                          <a:xfrm>
+                            <a:off x="0" y="0"/>
+                            <a:ext cx="1737511" cy="632515"/>
+                          </a:xfrm>
+                          <a:prstGeom prst="rect">
+                            <a:avLst/>
+                          </a:prstGeom>
+                        </pic:spPr>
+                      </pic:pic>
+                    </a:graphicData>
+                  </a:graphic>
+                </wp:inline>
+              </w:drawing>
+            </w:r>
+          </w:p>
+          <w:p>
+            <w:pPr>
+              <w:pStyle w:val="ListParagraph"/>
+              <w:rPr>
+                <w:sz w:val="28"/>
+                <w:szCs w:val="28"/>
+              </w:rPr>
+            </w:pPr>
+          </w:p>
+          <w:p>
+            <w:pPr>
+              <w:pStyle w:val="ListParagraph"/>
+              <w:rPr>
+                <w:sz w:val="28"/>
+                <w:szCs w:val="28"/>
+              </w:rPr>
+            </w:pPr>
+            <w:r>
+              <w:rPr>
+                <w:sz w:val="28"/>
+                <w:szCs w:val="28"/>
+              </w:rPr>
+              <w:t xml:space="preserve">KQ: </w:t>
+            </w:r>
+          </w:p>
+          <w:p>
+            <w:pPr>
+              <w:pStyle w:val="ListParagraph"/>
+              <w:rPr>
+                <w:sz w:val="28"/>
+                <w:szCs w:val="28"/>
+              </w:rPr>
+            </w:pPr>
+            <w:r>
+              <w:rPr>
+                <w:sz w:val="28"/>
+                <w:szCs w:val="28"/>
+              </w:rPr>
+              <w:drawing>
+                <wp:inline distT="0" distB="0" distL="0" distR="0" wp14:anchorId="2E74BA49" wp14:editId="62FBBD69">
+                  <wp:extent cx="3604572" cy="899238"/>
+                  <wp:effectExtent l="0" t="0" r="0" b="0"/>
+                  <wp:docPr id="87" name="Picture 87"/>
+                  <wp:cNvGraphicFramePr>
+                    <a:graphicFrameLocks xmlns:a="http://schemas.openxmlformats.org/drawingml/2006/main" noChangeAspect="1"/>
+                  </wp:cNvGraphicFramePr>
+                  <a:graphic xmlns:a="http://schemas.openxmlformats.org/drawingml/2006/main">
+                    <a:graphicData uri="http://schemas.openxmlformats.org/drawingml/2006/picture">
+                      <pic:pic xmlns:pic="http://schemas.openxmlformats.org/drawingml/2006/picture">
+                        <pic:nvPicPr>
+                          <pic:cNvPr id="1" name=""/>
+                          <pic:cNvPicPr/>
+                        </pic:nvPicPr>
+                        <pic:blipFill>
+                          <a:blip r:embed="rId141"/>
+                          <a:stretch>
+                            <a:fillRect/>
+                          </a:stretch>
+                        </pic:blipFill>
+                        <pic:spPr>
+                          <a:xfrm>
+                            <a:off x="0" y="0"/>
+                            <a:ext cx="3604572" cy="899238"/>
+                          </a:xfrm>
+                          <a:prstGeom prst="rect">
+                            <a:avLst/>
+                          </a:prstGeom>
+                        </pic:spPr>
+                      </pic:pic>
+                    </a:graphicData>
+                  </a:graphic>
+                </wp:inline>
+              </w:drawing>
+            </w:r>
+          </w:p>
+          <w:p>
+            <w:pPr>
+              <w:pStyle w:val="ListParagraph"/>
+              <w:rPr>
+                <w:sz w:val="28"/>
+                <w:szCs w:val="28"/>
+              </w:rPr>
+            </w:pPr>
+          </w:p>
+          <w:p>
+            <w:pPr>
+              <w:pStyle w:val="ListParagraph"/>
+              <w:numPr>
+                <w:ilvl w:val="0"/>
+                <w:numId w:val="2"/>
+              </w:numPr>
+              <w:spacing w:after="160" w:line="259" w:lineRule="auto"/>
+              <w:rPr>
+                <w:sz w:val="28"/>
+                <w:szCs w:val="28"/>
+              </w:rPr>
+            </w:pPr>
+            <w:r>
+              <w:rPr>
+                <w:sz w:val="28"/>
+                <w:szCs w:val="28"/>
+              </w:rPr>
+              <w:t>(</w:t>
+            </w:r>
+            <w:proofErr w:type="spellStart"/>
+            <w:r>
+              <w:rPr>
+                <w:sz w:val="28"/>
+                <w:szCs w:val="28"/>
+              </w:rPr>
+              <w:t>tentk</w:t>
+            </w:r>
+            <w:proofErr w:type="spellEnd"/>
+            <w:r>
+              <w:rPr>
+                <w:sz w:val="28"/>
+                <w:szCs w:val="28"/>
+              </w:rPr>
+              <w:t xml:space="preserve">, </w:t>
+            </w:r>
+            <w:proofErr w:type="spellStart"/>
+            <w:r>
+              <w:rPr>
+                <w:sz w:val="28"/>
+                <w:szCs w:val="28"/>
+              </w:rPr>
+              <w:t>matkhau</w:t>
+            </w:r>
+            <w:proofErr w:type="spellEnd"/>
+            <w:r>
+              <w:rPr>
+                <w:sz w:val="28"/>
+                <w:szCs w:val="28"/>
+              </w:rPr>
+              <w:t xml:space="preserve">) </w:t>
+            </w:r>
+            <w:proofErr w:type="spellStart"/>
+            <w:r>
+              <w:rPr>
+                <w:sz w:val="28"/>
+                <w:szCs w:val="28"/>
+              </w:rPr>
+              <w:t>đúng</w:t>
+            </w:r>
+            <w:proofErr w:type="spellEnd"/>
+          </w:p>
+          <w:p>
+            <w:pPr>
+              <w:pStyle w:val="ListParagraph"/>
+              <w:spacing w:after="160" w:line="259" w:lineRule="auto"/>
+              <w:rPr>
+                <w:sz w:val="28"/>
+                <w:szCs w:val="28"/>
+              </w:rPr>
+            </w:pPr>
+            <w:r>
+              <w:rPr>
+                <w:sz w:val="28"/>
+                <w:szCs w:val="28"/>
+              </w:rPr>
+              <w:drawing>
+                <wp:inline distT="0" distB="0" distL="0" distR="0" wp14:anchorId="7E4A8C5B" wp14:editId="71A995EC">
+                  <wp:extent cx="1859441" cy="731583"/>
+                  <wp:effectExtent l="0" t="0" r="7620" b="0"/>
+                  <wp:docPr id="88" name="Picture 88"/>
+                  <wp:cNvGraphicFramePr>
+                    <a:graphicFrameLocks xmlns:a="http://schemas.openxmlformats.org/drawingml/2006/main" noChangeAspect="1"/>
+                  </wp:cNvGraphicFramePr>
+                  <a:graphic xmlns:a="http://schemas.openxmlformats.org/drawingml/2006/main">
+                    <a:graphicData uri="http://schemas.openxmlformats.org/drawingml/2006/picture">
+                      <pic:pic xmlns:pic="http://schemas.openxmlformats.org/drawingml/2006/picture">
+                        <pic:nvPicPr>
+                          <pic:cNvPr id="1" name=""/>
+                          <pic:cNvPicPr/>
+                        </pic:nvPicPr>
+                        <pic:blipFill>
+                          <a:blip r:embed="rId142"/>
+                          <a:stretch>
+                            <a:fillRect/>
+                          </a:stretch>
+                        </pic:blipFill>
+                        <pic:spPr>
+                          <a:xfrm>
+                            <a:off x="0" y="0"/>
+                            <a:ext cx="1859441" cy="731583"/>
+                          </a:xfrm>
+                          <a:prstGeom prst="rect">
+                            <a:avLst/>
+                          </a:prstGeom>
+                        </pic:spPr>
+                      </pic:pic>
+                    </a:graphicData>
+                  </a:graphic>
+                </wp:inline>
+              </w:drawing>
+            </w:r>
+          </w:p>
+          <w:p>
+            <w:pPr>
+              <w:pStyle w:val="ListParagraph"/>
+              <w:spacing w:after="160" w:line="259" w:lineRule="auto"/>
+              <w:rPr>
+                <w:sz w:val="28"/>
+                <w:szCs w:val="28"/>
+              </w:rPr>
+            </w:pPr>
+            <w:r>
+              <w:rPr>
+                <w:sz w:val="28"/>
+                <w:szCs w:val="28"/>
+              </w:rPr>
+              <w:t xml:space="preserve">KQ: </w:t>
+            </w:r>
+          </w:p>
+          <w:p>
+            <w:pPr>
+              <w:pStyle w:val="ListParagraph"/>
+              <w:spacing w:after="160" w:line="259" w:lineRule="auto"/>
+              <w:rPr>
+                <w:sz w:val="28"/>
+                <w:szCs w:val="28"/>
+              </w:rPr>
+            </w:pPr>
+            <w:r>
+              <w:rPr>
+                <w:sz w:val="28"/>
+                <w:szCs w:val="28"/>
+              </w:rPr>
+              <w:drawing>
+                <wp:inline distT="0" distB="0" distL="0" distR="0" wp14:anchorId="0F51F2CD" wp14:editId="62802665">
+                  <wp:extent cx="2400508" cy="891617"/>
+                  <wp:effectExtent l="0" t="0" r="0" b="3810"/>
+                  <wp:docPr id="89" name="Picture 89"/>
+                  <wp:cNvGraphicFramePr>
+                    <a:graphicFrameLocks xmlns:a="http://schemas.openxmlformats.org/drawingml/2006/main" noChangeAspect="1"/>
+                  </wp:cNvGraphicFramePr>
+                  <a:graphic xmlns:a="http://schemas.openxmlformats.org/drawingml/2006/main">
+                    <a:graphicData uri="http://schemas.openxmlformats.org/drawingml/2006/picture">
+                      <pic:pic xmlns:pic="http://schemas.openxmlformats.org/drawingml/2006/picture">
+                        <pic:nvPicPr>
+                          <pic:cNvPr id="1" name=""/>
+                          <pic:cNvPicPr/>
+                        </pic:nvPicPr>
+                        <pic:blipFill>
+                          <a:blip r:embed="rId143"/>
+                          <a:stretch>
+                            <a:fillRect/>
+                          </a:stretch>
+                        </pic:blipFill>
+                        <pic:spPr>
+                          <a:xfrm>
+                            <a:off x="0" y="0"/>
+                            <a:ext cx="2400508" cy="891617"/>
+                          </a:xfrm>
+                          <a:prstGeom prst="rect">
+                            <a:avLst/>
+                          </a:prstGeom>
+                        </pic:spPr>
+                      </pic:pic>
+                    </a:graphicData>
+                  </a:graphic>
+                </wp:inline>
+              </w:drawing>
+            </w:r>
+          </w:p>
+          <w:p>
+            <w:pPr>
+              <w:pStyle w:val="ListParagraph"/>
+              <w:rPr>
+                <w:sz w:val="28"/>
+                <w:szCs w:val="28"/>
+              </w:rPr>
+            </w:pPr>
+          </w:p>
+        </w:tc>
+      </w:tr>
+      <w:tr>
+        <w:tc>
+          <w:tcPr>
+            <w:tcW w:w="1261" w:type="dxa"/>
+          </w:tcPr>
+          <w:p>
+            <w:pPr>
+              <w:rPr>
+                <w:sz w:val="28"/>
+                <w:szCs w:val="28"/>
+              </w:rPr>
+            </w:pPr>
+            <w:r>
+              <w:rPr>
+                <w:sz w:val="28"/>
+                <w:szCs w:val="28"/>
+              </w:rPr>
+              <w:t>DELETE</w:t>
+            </w:r>
+          </w:p>
+        </w:tc>
+        <w:tc>
+          <w:tcPr>
+            <w:tcW w:w="3627" w:type="dxa"/>
+          </w:tcPr>
+          <w:p>
+            <w:pPr>
+              <w:jc w:val="center"/>
+            </w:pPr>
+            <w:r>
+              <w:rPr>
+                <w:b/>
+                <w:color w:val="FF0000"/>
+                <w:sz w:val="28"/>
+                <w:szCs w:val="28"/>
+              </w:rPr>
+              <w:t>X</w:t>
+            </w:r>
+          </w:p>
+        </w:tc>
+        <w:tc>
+          <w:tcPr>
+            <w:tcW w:w="6532" w:type="dxa"/>
+          </w:tcPr>
+          <w:p>
+            <w:pPr>
+              <w:jc w:val="center"/>
+            </w:pPr>
+            <w:r>
+              <w:rPr>
+                <w:b/>
+                <w:color w:val="FF0000"/>
+                <w:sz w:val="28"/>
+                <w:szCs w:val="28"/>
+              </w:rPr>
+              <w:t>X</w:t>
+            </w:r>
+          </w:p>
+        </w:tc>
+      </w:tr>
+    </w:tbl>
+    <w:p>
+      <w:pPr>
+        <w:rPr>
+          <w:sz w:val="28"/>
+          <w:szCs w:val="28"/>
+        </w:rPr>
+      </w:pPr>
+      <w:bookmarkStart w:id="0" w:name="_GoBack"/>
+      <w:bookmarkEnd w:id="0"/>
     </w:p>
     <w:sectPr>
       <w:pgSz w:w="12240" w:h="15840"/>
@@ -8607,7 +9437,7 @@
   <w:style w:type="paragraph" w:default="1" w:styleId="Normal">
     <w:name w:val="Normal"/>
     <w:qFormat/>
-    <w:rsid w:val="003C559B"/>
+    <w:rsid w:val="00DC70A7"/>
   </w:style>
   <w:style w:type="character" w:default="1" w:styleId="DefaultParagraphFont">
     <w:name w:val="Default Paragraph Font"/>

</xml_diff>